<commit_message>
Docs updated in lab exercise 8
</commit_message>
<xml_diff>
--- a/Module1/LabExercises/Exercise8/docs/requirements.docx
+++ b/Module1/LabExercises/Exercise8/docs/requirements.docx
@@ -181,7 +181,19 @@
         <w:rPr>
           <w:lang w:val="en-AU"/>
         </w:rPr>
-        <w:t>As a player, I want to see the rolled number clearly on the screen, so that I immediately know what I have rolled.</w:t>
+        <w:t>As a player, I want to see the rolled number</w:t>
+      </w:r>
+      <w:r>
+        <w:rPr>
+          <w:lang w:val="en-AU"/>
+        </w:rPr>
+        <w:t>/sign</w:t>
+      </w:r>
+      <w:r>
+        <w:rPr>
+          <w:lang w:val="en-AU"/>
+        </w:rPr>
+        <w:t xml:space="preserve"> clearly on the screen, so that I immediately know what I have rolled.</w:t>
       </w:r>
     </w:p>
     <w:p>
@@ -253,21 +265,7 @@
         <w:rPr>
           <w:lang w:val="en-AU"/>
         </w:rPr>
-        <w:t>As a new user, I want the app to start with a default dice selected (</w:t>
-      </w:r>
-      <w:proofErr w:type="spellStart"/>
-      <w:r>
-        <w:rPr>
-          <w:lang w:val="en-AU"/>
-        </w:rPr>
-        <w:t>eg.</w:t>
-      </w:r>
-      <w:proofErr w:type="spellEnd"/>
-      <w:r>
-        <w:rPr>
-          <w:lang w:val="en-AU"/>
-        </w:rPr>
-        <w:t xml:space="preserve"> D6), so that I can roll right away without selection.</w:t>
+        <w:t>As a new user, I want the app to start with a default dice selected (eg. D6), so that I can roll right away without selection.</w:t>
       </w:r>
     </w:p>
     <w:p>
@@ -350,8 +348,8 @@
           <w:lang w:val="en-AU"/>
         </w:rPr>
         <w:drawing>
-          <wp:inline distT="0" distB="0" distL="0" distR="0" wp14:anchorId="11940076" wp14:editId="3DAC34F7">
-            <wp:extent cx="5440645" cy="7859905"/>
+          <wp:inline distT="0" distB="0" distL="0" distR="0" wp14:anchorId="11940076" wp14:editId="13FF600B">
+            <wp:extent cx="5440645" cy="7859903"/>
             <wp:effectExtent l="0" t="0" r="8255" b="8255"/>
             <wp:docPr id="1623949133" name="Picture 2"/>
             <wp:cNvGraphicFramePr>
@@ -379,7 +377,7 @@
                   <pic:spPr>
                     <a:xfrm>
                       <a:off x="0" y="0"/>
-                      <a:ext cx="5440645" cy="7859905"/>
+                      <a:ext cx="5440645" cy="7859903"/>
                     </a:xfrm>
                     <a:prstGeom prst="rect">
                       <a:avLst/>
@@ -538,7 +536,69 @@
         <w:rPr>
           <w:lang w:val="en-AU"/>
         </w:rPr>
-        <w:t>User taps “D10”</w:t>
+        <w:t>Users</w:t>
+      </w:r>
+      <w:r>
+        <w:rPr>
+          <w:lang w:val="en-AU"/>
+        </w:rPr>
+        <w:t xml:space="preserve"> </w:t>
+      </w:r>
+      <w:r>
+        <w:rPr>
+          <w:lang w:val="en-AU"/>
+        </w:rPr>
+        <w:t xml:space="preserve">select </w:t>
+      </w:r>
+      <w:r>
+        <w:rPr>
+          <w:lang w:val="en-AU"/>
+        </w:rPr>
+        <w:t>“D</w:t>
+      </w:r>
+      <w:r>
+        <w:rPr>
+          <w:lang w:val="en-AU"/>
+        </w:rPr>
+        <w:t>6</w:t>
+      </w:r>
+      <w:r>
+        <w:rPr>
+          <w:lang w:val="en-AU"/>
+        </w:rPr>
+        <w:t>”</w:t>
+      </w:r>
+      <w:r>
+        <w:rPr>
+          <w:lang w:val="en-AU"/>
+        </w:rPr>
+        <w:t xml:space="preserve"> or “D10”</w:t>
+      </w:r>
+    </w:p>
+    <w:p>
+      <w:pPr>
+        <w:pStyle w:val="ListParagraph"/>
+        <w:numPr>
+          <w:ilvl w:val="0"/>
+          <w:numId w:val="2"/>
+        </w:numPr>
+        <w:rPr>
+          <w:lang w:val="en-AU"/>
+        </w:rPr>
+      </w:pPr>
+      <w:r>
+        <w:rPr>
+          <w:b/>
+          <w:bCs/>
+          <w:lang w:val="en-AU"/>
+        </w:rPr>
+        <w:t>User Taps Roll:</w:t>
+      </w:r>
+      <w:r>
+        <w:rPr>
+          <w:lang w:val="en-AU"/>
+        </w:rPr>
+        <w:t xml:space="preserve"> (User triggers the roll)</w:t>
       </w:r>
     </w:p>
     <w:p>
@@ -556,7 +616,7 @@
         <w:rPr>
           <w:lang w:val="en-AU"/>
         </w:rPr>
-        <w:t>Now D10 is highlighted, D6 is unselected</w:t>
+        <w:t>User tap “Roll” button</w:t>
       </w:r>
     </w:p>
     <w:p>
@@ -576,13 +636,13 @@
           <w:bCs/>
           <w:lang w:val="en-AU"/>
         </w:rPr>
-        <w:t>User Taps Roll:</w:t>
-      </w:r>
-      <w:r>
-        <w:rPr>
-          <w:lang w:val="en-AU"/>
-        </w:rPr>
-        <w:t xml:space="preserve"> (User triggers the roll)</w:t>
+        <w:t>Rolling State:</w:t>
+      </w:r>
+      <w:r>
+        <w:rPr>
+          <w:lang w:val="en-AU"/>
+        </w:rPr>
+        <w:t xml:space="preserve"> (App is generating a value)</w:t>
       </w:r>
     </w:p>
     <w:p>
@@ -600,7 +660,7 @@
         <w:rPr>
           <w:lang w:val="en-AU"/>
         </w:rPr>
-        <w:t>User tap “Roll” button</w:t>
+        <w:t>Screen shows dice animation (Rolling… or dice icon).</w:t>
       </w:r>
     </w:p>
     <w:p>
@@ -620,13 +680,13 @@
           <w:bCs/>
           <w:lang w:val="en-AU"/>
         </w:rPr>
-        <w:t>Rolling State:</w:t>
-      </w:r>
-      <w:r>
-        <w:rPr>
-          <w:lang w:val="en-AU"/>
-        </w:rPr>
-        <w:t xml:space="preserve"> (App is generating a value)</w:t>
+        <w:t>Show Result:</w:t>
+      </w:r>
+      <w:r>
+        <w:rPr>
+          <w:lang w:val="en-AU"/>
+        </w:rPr>
+        <w:t xml:space="preserve"> (User Sees the result)</w:t>
       </w:r>
     </w:p>
     <w:p>
@@ -644,7 +704,31 @@
         <w:rPr>
           <w:lang w:val="en-AU"/>
         </w:rPr>
-        <w:t>Screen shows dice animation (Rolling… or dice icon).</w:t>
+        <w:t>Dice icon with count</w:t>
+      </w:r>
+    </w:p>
+    <w:p>
+      <w:pPr>
+        <w:pStyle w:val="ListParagraph"/>
+        <w:numPr>
+          <w:ilvl w:val="1"/>
+          <w:numId w:val="2"/>
+        </w:numPr>
+        <w:rPr>
+          <w:lang w:val="en-AU"/>
+        </w:rPr>
+      </w:pPr>
+      <w:r>
+        <w:rPr>
+          <w:lang w:val="en-AU"/>
+        </w:rPr>
+        <w:t xml:space="preserve">Number displayed </w:t>
+      </w:r>
+      <w:r>
+        <w:rPr>
+          <w:lang w:val="en-AU"/>
+        </w:rPr>
+        <w:t>in result area</w:t>
       </w:r>
     </w:p>
     <w:p>
@@ -664,13 +748,13 @@
           <w:bCs/>
           <w:lang w:val="en-AU"/>
         </w:rPr>
-        <w:t>Show Result:</w:t>
-      </w:r>
-      <w:r>
-        <w:rPr>
-          <w:lang w:val="en-AU"/>
-        </w:rPr>
-        <w:t xml:space="preserve"> (User Sees the result)</w:t>
+        <w:t>User Roll Again:</w:t>
+      </w:r>
+      <w:r>
+        <w:rPr>
+          <w:lang w:val="en-AU"/>
+        </w:rPr>
+        <w:t xml:space="preserve"> (User repeat without dice selection)</w:t>
       </w:r>
     </w:p>
     <w:p>
@@ -688,7 +772,7 @@
         <w:rPr>
           <w:lang w:val="en-AU"/>
         </w:rPr>
-        <w:t xml:space="preserve">Number displayed </w:t>
+        <w:t>User raps “Roll” again</w:t>
       </w:r>
     </w:p>
     <w:p>
@@ -706,77 +790,14 @@
         <w:rPr>
           <w:lang w:val="en-AU"/>
         </w:rPr>
-        <w:t>Under it a dice type</w:t>
-      </w:r>
-    </w:p>
-    <w:p>
-      <w:pPr>
-        <w:pStyle w:val="ListParagraph"/>
-        <w:numPr>
-          <w:ilvl w:val="0"/>
-          <w:numId w:val="2"/>
-        </w:numPr>
-        <w:rPr>
-          <w:lang w:val="en-AU"/>
-        </w:rPr>
-      </w:pPr>
-      <w:r>
-        <w:rPr>
-          <w:b/>
-          <w:bCs/>
-          <w:lang w:val="en-AU"/>
-        </w:rPr>
-        <w:t>User Roll Again:</w:t>
-      </w:r>
-      <w:r>
-        <w:rPr>
-          <w:lang w:val="en-AU"/>
-        </w:rPr>
-        <w:t xml:space="preserve"> (User repeat without dice selection)</w:t>
-      </w:r>
-    </w:p>
-    <w:p>
-      <w:pPr>
-        <w:pStyle w:val="ListParagraph"/>
-        <w:numPr>
-          <w:ilvl w:val="1"/>
-          <w:numId w:val="2"/>
-        </w:numPr>
-        <w:rPr>
-          <w:lang w:val="en-AU"/>
-        </w:rPr>
-      </w:pPr>
-      <w:r>
-        <w:rPr>
-          <w:lang w:val="en-AU"/>
-        </w:rPr>
-        <w:t>User raps “Roll” again</w:t>
-      </w:r>
-    </w:p>
-    <w:p>
-      <w:pPr>
-        <w:pStyle w:val="ListParagraph"/>
-        <w:numPr>
-          <w:ilvl w:val="1"/>
-          <w:numId w:val="2"/>
-        </w:numPr>
-        <w:rPr>
-          <w:lang w:val="en-AU"/>
-        </w:rPr>
-      </w:pPr>
-      <w:r>
-        <w:rPr>
-          <w:lang w:val="en-AU"/>
-        </w:rPr>
-        <w:t>Result updated with displayed number with dice type</w:t>
-      </w:r>
-    </w:p>
-    <w:p>
-      <w:pPr>
-        <w:rPr>
-          <w:lang w:val="en-AU"/>
-        </w:rPr>
-      </w:pPr>
+        <w:t xml:space="preserve">Result updated with displayed number </w:t>
+      </w:r>
+      <w:r>
+        <w:rPr>
+          <w:lang w:val="en-AU"/>
+        </w:rPr>
+        <w:t>and dice count</w:t>
+      </w:r>
     </w:p>
     <w:sectPr>
       <w:pgSz w:w="12240" w:h="15840"/>

</xml_diff>